<commit_message>
hw4 added columns footer bg
</commit_message>
<xml_diff>
--- a/soft_skills/HW1_1.docx
+++ b/soft_skills/HW1_1.docx
@@ -153,19 +153,46 @@
       </w:r>
     </w:p>
     <w:p>
-      <w:r>
+      <w:pPr>
+        <w:rPr>
+          <w:sz w:val="24"/>
+          <w:szCs w:val="24"/>
+        </w:rPr>
+      </w:pPr>
+      <w:r>
+        <w:rPr>
+          <w:sz w:val="24"/>
+          <w:szCs w:val="24"/>
+        </w:rPr>
         <w:t>Поскольку мы пока не знакомы, представлюсь: зовут меня Илья, фамилия Василевский; родом я из Ялты (той что в самом центре Южного Берега Крыма)</w:t>
       </w:r>
       <w:r>
+        <w:rPr>
+          <w:sz w:val="24"/>
+          <w:szCs w:val="24"/>
+        </w:rPr>
         <w:t>, лет мне почти 30, не женат.</w:t>
       </w:r>
       <w:r>
-        <w:t xml:space="preserve"> </w:t>
-      </w:r>
-    </w:p>
-    <w:p>
-      <w:r>
-        <w:t>Увлекаюсь компьютерами (в основном железом и все что с ним связано) со школы.</w:t>
+        <w:rPr>
+          <w:sz w:val="24"/>
+          <w:szCs w:val="24"/>
+        </w:rPr>
+        <w:t xml:space="preserve"> Увлека</w:t>
+      </w:r>
+      <w:r>
+        <w:rPr>
+          <w:sz w:val="24"/>
+          <w:szCs w:val="24"/>
+        </w:rPr>
+        <w:t>лся</w:t>
+      </w:r>
+      <w:r>
+        <w:rPr>
+          <w:sz w:val="24"/>
+          <w:szCs w:val="24"/>
+        </w:rPr>
+        <w:t xml:space="preserve"> компьютерами (в основном железом и все что с ним связано) со школы.</w:t>
       </w:r>
     </w:p>
     <w:p/>
@@ -391,113 +418,157 @@
       <w:r>
         <w:t xml:space="preserve"> вижу огромную необходимость ИТ отрасли во мне, ну и обратную необходимость конечно же. Ведь кто если не молодой, способный, свободный, и т.д. и т.п. человек сможет толкать </w:t>
       </w:r>
+      <w:r>
+        <w:t>прогресс вперед</w:t>
+      </w:r>
+      <w:r>
+        <w:t>?</w:t>
+      </w:r>
+    </w:p>
+    <w:p>
+      <w:r>
+        <w:rPr>
+          <w:lang w:val="en-US"/>
+        </w:rPr>
+        <w:t>C</w:t>
+      </w:r>
+      <w:r>
+        <w:t xml:space="preserve"> </w:t>
+      </w:r>
+      <w:r>
+        <w:t>к</w:t>
+      </w:r>
+      <w:r>
+        <w:t>урс</w:t>
+      </w:r>
+      <w:r>
+        <w:t>ами</w:t>
+      </w:r>
+      <w:r>
+        <w:t xml:space="preserve"> </w:t>
+      </w:r>
+      <w:proofErr w:type="spellStart"/>
+      <w:r>
+        <w:rPr>
+          <w:lang w:val="en-US"/>
+        </w:rPr>
+        <w:t>GoforIt</w:t>
+      </w:r>
+      <w:proofErr w:type="spellEnd"/>
+      <w:r>
+        <w:t xml:space="preserve"> мое серьезное обучение началось</w:t>
+      </w:r>
+      <w:r>
+        <w:t xml:space="preserve"> на пару месяцев раньше чем планировал</w:t>
+      </w:r>
+      <w:r>
+        <w:t xml:space="preserve"> (ведь зарабатывать для них не нужно)</w:t>
+      </w:r>
+      <w:r>
+        <w:t xml:space="preserve">. </w:t>
+      </w:r>
       <w:proofErr w:type="gramStart"/>
       <w:r>
-        <w:t>прогресс</w:t>
+        <w:t>Кроме того</w:t>
+      </w:r>
+      <w:proofErr w:type="gramEnd"/>
+      <w:r>
+        <w:t xml:space="preserve"> программа немного шире, чем я </w:t>
+      </w:r>
+      <w:proofErr w:type="spellStart"/>
+      <w:r>
+        <w:t>предпологал</w:t>
+      </w:r>
+      <w:proofErr w:type="spellEnd"/>
+      <w:r>
+        <w:t>, поэтому т</w:t>
+      </w:r>
+      <w:r>
+        <w:t xml:space="preserve">еперь я уверен, что через 3-4 месяца буду полноценно верстать, общаться с работодателем на профессиональном английском и работать в команде отличных людей, а </w:t>
+      </w:r>
+      <w:r>
+        <w:t>также</w:t>
+      </w:r>
+      <w:r>
+        <w:t xml:space="preserve"> учится дальше.  </w:t>
+      </w:r>
+    </w:p>
+    <w:p>
+      <w:r>
+        <w:t>Для меня обучение</w:t>
+      </w:r>
+      <w:r>
+        <w:t xml:space="preserve"> в </w:t>
+      </w:r>
+      <w:proofErr w:type="spellStart"/>
+      <w:r>
+        <w:rPr>
+          <w:lang w:val="en-US"/>
+        </w:rPr>
+        <w:t>GoIt</w:t>
+      </w:r>
+      <w:proofErr w:type="spellEnd"/>
+      <w:r>
+        <w:t xml:space="preserve"> значит больше чем просто получение знаний.</w:t>
+      </w:r>
+      <w:r>
+        <w:t xml:space="preserve"> Ведь</w:t>
       </w:r>
       <w:r>
         <w:t xml:space="preserve"> </w:t>
       </w:r>
       <w:r>
-        <w:t xml:space="preserve"> вперед</w:t>
+        <w:t>в</w:t>
+      </w:r>
+      <w:r>
+        <w:t xml:space="preserve"> последнее время я потихоньку изучал то, что включено в курс, но никогда не чувствовал ответственности за обучени</w:t>
+      </w:r>
+      <w:r>
+        <w:t>е</w:t>
+      </w:r>
+      <w:r>
+        <w:t xml:space="preserve">, не было также и </w:t>
+      </w:r>
+      <w:r>
+        <w:t xml:space="preserve">организации, </w:t>
+      </w:r>
+      <w:r>
+        <w:t xml:space="preserve">поддержки, и конкуренции… и ощутимых результатов тоже. Сейчас </w:t>
+      </w:r>
+      <w:r>
+        <w:lastRenderedPageBreak/>
+        <w:t xml:space="preserve">я уверен, что моя настойчивость, желание перемен в жизни, </w:t>
+      </w:r>
+      <w:r>
+        <w:t xml:space="preserve">Ваша помощь и </w:t>
+      </w:r>
+      <w:r>
+        <w:rPr>
+          <w:i/>
+        </w:rPr>
+        <w:t>“</w:t>
+      </w:r>
+      <w:proofErr w:type="gramStart"/>
+      <w:r>
+        <w:rPr>
+          <w:i/>
+        </w:rPr>
+        <w:t>что-то</w:t>
       </w:r>
       <w:proofErr w:type="gramEnd"/>
       <w:r>
-        <w:t xml:space="preserve">? </w:t>
-      </w:r>
-      <w:r>
-        <w:t xml:space="preserve">А тут еще и </w:t>
-      </w:r>
-      <w:proofErr w:type="gramStart"/>
-      <w:r>
-        <w:t>курсы</w:t>
-      </w:r>
-      <w:proofErr w:type="gramEnd"/>
-      <w:r>
-        <w:t xml:space="preserve"> по</w:t>
-      </w:r>
-      <w:r>
-        <w:t xml:space="preserve">дходящие на пару месяцев раньше чем планировал. Теперь я уверен, что через 3-4 месяца буду полноценно верстать, общаться с работодателем на профессиональном английском и работать в команде отличных людей, а </w:t>
-      </w:r>
-      <w:r>
-        <w:t>также</w:t>
-      </w:r>
-      <w:r>
-        <w:t xml:space="preserve"> учится дальше.  </w:t>
-      </w:r>
-    </w:p>
-    <w:p>
-      <w:r>
-        <w:t>Для меня обучение</w:t>
-      </w:r>
-      <w:r>
-        <w:t xml:space="preserve"> в </w:t>
-      </w:r>
-      <w:proofErr w:type="spellStart"/>
-      <w:r>
-        <w:rPr>
-          <w:lang w:val="en-US"/>
-        </w:rPr>
-        <w:t>GoIt</w:t>
-      </w:r>
-      <w:proofErr w:type="spellEnd"/>
-      <w:r>
-        <w:t xml:space="preserve"> значит больше чем просто получение знаний.</w:t>
-      </w:r>
-      <w:r>
-        <w:t xml:space="preserve"> Ведь</w:t>
-      </w:r>
-      <w:r>
+        <w:rPr>
+          <w:i/>
+        </w:rPr>
+        <w:t xml:space="preserve"> о чем не могу вспомнить”</w:t>
+      </w:r>
+      <w:r>
+        <w:rPr>
+          <w:i/>
+        </w:rPr>
         <w:t xml:space="preserve"> </w:t>
       </w:r>
       <w:r>
-        <w:t>в</w:t>
-      </w:r>
-      <w:r>
-        <w:t xml:space="preserve"> последнее время я потихоньку изучал то, что включено в курс, но никогда не чувствовал ответственности за обучени</w:t>
-      </w:r>
-      <w:r>
-        <w:t>е</w:t>
-      </w:r>
-      <w:r>
-        <w:t xml:space="preserve">, не было также и </w:t>
-      </w:r>
-      <w:r>
-        <w:t xml:space="preserve">организации, </w:t>
-      </w:r>
-      <w:r>
-        <w:t xml:space="preserve">поддержки, и конкуренции… и ощутимых результатов тоже. Сейчас я уверен, что моя настойчивость, желание перемен в жизни, </w:t>
-      </w:r>
-      <w:r>
-        <w:t xml:space="preserve">Ваша помощь и </w:t>
-      </w:r>
-      <w:r>
-        <w:rPr>
-          <w:i/>
-        </w:rPr>
-        <w:t>“</w:t>
-      </w:r>
-      <w:proofErr w:type="gramStart"/>
-      <w:r>
-        <w:rPr>
-          <w:i/>
-        </w:rPr>
-        <w:t>что-то</w:t>
-      </w:r>
-      <w:proofErr w:type="gramEnd"/>
-      <w:r>
-        <w:rPr>
-          <w:i/>
-        </w:rPr>
-        <w:t xml:space="preserve"> о чем не могу вспомнить”</w:t>
-      </w:r>
-      <w:r>
-        <w:rPr>
-          <w:i/>
-        </w:rPr>
-        <w:t xml:space="preserve"> </w:t>
-      </w:r>
-      <w:r>
         <w:t>будут</w:t>
       </w:r>
       <w:r>
@@ -515,7 +586,6 @@
     </w:p>
     <w:p>
       <w:r>
-        <w:lastRenderedPageBreak/>
         <w:t>Конечно же всегда могут произойти временные «</w:t>
       </w:r>
       <w:r>
@@ -546,8 +616,6 @@
         <w:spacing w:before="0" w:beforeAutospacing="0" w:after="0" w:afterAutospacing="0" w:line="360" w:lineRule="auto"/>
         <w:ind w:left="851" w:hanging="851"/>
       </w:pPr>
-      <w:bookmarkStart w:id="0" w:name="_GoBack"/>
-      <w:bookmarkEnd w:id="0"/>
     </w:p>
     <w:p>
       <w:pPr>
@@ -732,7 +800,17 @@
           <w:sz w:val="24"/>
           <w:szCs w:val="24"/>
         </w:rPr>
-        <w:t>Василевский И.А.</w:t>
+        <w:t>Ва</w:t>
+      </w:r>
+      <w:bookmarkStart w:id="0" w:name="_GoBack"/>
+      <w:bookmarkEnd w:id="0"/>
+      <w:r>
+        <w:rPr>
+          <w:rFonts w:asciiTheme="majorHAnsi" w:hAnsiTheme="majorHAnsi" w:cs="Times New Roman"/>
+          <w:sz w:val="24"/>
+          <w:szCs w:val="24"/>
+        </w:rPr>
+        <w:t>силевский И.А.</w:t>
       </w:r>
     </w:p>
     <w:p>

</xml_diff>